<commit_message>
Added code to calculate total wait time for each node as a means to evaluate performance
</commit_message>
<xml_diff>
--- a/docs/StopScheduleSample.docx
+++ b/docs/StopScheduleSample.docx
@@ -12,7 +12,433 @@
         <mc:AlternateContent>
           <mc:Choice Requires="wps">
             <w:drawing>
-              <wp:anchor distT="45720" distB="45720" distL="114300" distR="114300" simplePos="0" relativeHeight="251663360" behindDoc="0" locked="0" layoutInCell="1" allowOverlap="1" wp14:anchorId="53548753" wp14:editId="61B12231">
+              <wp:anchor distT="0" distB="0" distL="114300" distR="114300" simplePos="0" relativeHeight="251664384" behindDoc="0" locked="0" layoutInCell="1" allowOverlap="1" wp14:anchorId="2118AAC3" wp14:editId="545C3359">
+                <wp:simplePos x="0" y="0"/>
+                <wp:positionH relativeFrom="column">
+                  <wp:posOffset>5008392</wp:posOffset>
+                </wp:positionH>
+                <wp:positionV relativeFrom="paragraph">
+                  <wp:posOffset>1685925</wp:posOffset>
+                </wp:positionV>
+                <wp:extent cx="0" cy="5314950"/>
+                <wp:effectExtent l="0" t="0" r="38100" b="19050"/>
+                <wp:wrapNone/>
+                <wp:docPr id="4" name="Straight Connector 4"/>
+                <wp:cNvGraphicFramePr/>
+                <a:graphic xmlns:a="http://schemas.openxmlformats.org/drawingml/2006/main">
+                  <a:graphicData uri="http://schemas.microsoft.com/office/word/2010/wordprocessingShape">
+                    <wps:wsp>
+                      <wps:cNvCnPr/>
+                      <wps:spPr>
+                        <a:xfrm>
+                          <a:off x="0" y="0"/>
+                          <a:ext cx="0" cy="5314950"/>
+                        </a:xfrm>
+                        <a:prstGeom prst="line">
+                          <a:avLst/>
+                        </a:prstGeom>
+                      </wps:spPr>
+                      <wps:style>
+                        <a:lnRef idx="1">
+                          <a:schemeClr val="dk1"/>
+                        </a:lnRef>
+                        <a:fillRef idx="0">
+                          <a:schemeClr val="dk1"/>
+                        </a:fillRef>
+                        <a:effectRef idx="0">
+                          <a:schemeClr val="dk1"/>
+                        </a:effectRef>
+                        <a:fontRef idx="minor">
+                          <a:schemeClr val="tx1"/>
+                        </a:fontRef>
+                      </wps:style>
+                      <wps:bodyPr/>
+                    </wps:wsp>
+                  </a:graphicData>
+                </a:graphic>
+                <wp14:sizeRelV relativeFrom="margin">
+                  <wp14:pctHeight>0</wp14:pctHeight>
+                </wp14:sizeRelV>
+              </wp:anchor>
+            </w:drawing>
+          </mc:Choice>
+          <mc:Fallback>
+            <w:pict>
+              <v:line w14:anchorId="789D729F" id="Straight Connector 4" o:spid="_x0000_s1026" style="position:absolute;z-index:251664384;visibility:visible;mso-wrap-style:square;mso-height-percent:0;mso-wrap-distance-left:9pt;mso-wrap-distance-top:0;mso-wrap-distance-right:9pt;mso-wrap-distance-bottom:0;mso-position-horizontal:absolute;mso-position-horizontal-relative:text;mso-position-vertical:absolute;mso-position-vertical-relative:text;mso-height-percent:0;mso-height-relative:margin" from="394.35pt,132.75pt" to="394.35pt,551.25pt" o:gfxdata="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" strokecolor="black [3200]" strokeweight=".5pt">
+                <v:stroke joinstyle="miter"/>
+              </v:line>
+            </w:pict>
+          </mc:Fallback>
+        </mc:AlternateContent>
+      </w:r>
+      <w:r>
+        <w:rPr>
+          <w:noProof/>
+        </w:rPr>
+        <mc:AlternateContent>
+          <mc:Choice Requires="wps">
+            <w:drawing>
+              <wp:anchor distT="0" distB="0" distL="114300" distR="114300" simplePos="0" relativeHeight="251665408" behindDoc="0" locked="0" layoutInCell="1" allowOverlap="1" wp14:anchorId="6AA18E14" wp14:editId="22F4E54A">
+                <wp:simplePos x="0" y="0"/>
+                <wp:positionH relativeFrom="column">
+                  <wp:posOffset>4929358</wp:posOffset>
+                </wp:positionH>
+                <wp:positionV relativeFrom="paragraph">
+                  <wp:posOffset>1482725</wp:posOffset>
+                </wp:positionV>
+                <wp:extent cx="163830" cy="321945"/>
+                <wp:effectExtent l="0" t="0" r="26670" b="20955"/>
+                <wp:wrapNone/>
+                <wp:docPr id="5" name="Rectangle: Rounded Corners 5"/>
+                <wp:cNvGraphicFramePr/>
+                <a:graphic xmlns:a="http://schemas.openxmlformats.org/drawingml/2006/main">
+                  <a:graphicData uri="http://schemas.microsoft.com/office/word/2010/wordprocessingShape">
+                    <wps:wsp>
+                      <wps:cNvSpPr/>
+                      <wps:spPr>
+                        <a:xfrm>
+                          <a:off x="0" y="0"/>
+                          <a:ext cx="163830" cy="321945"/>
+                        </a:xfrm>
+                        <a:prstGeom prst="roundRect">
+                          <a:avLst/>
+                        </a:prstGeom>
+                        <a:solidFill>
+                          <a:schemeClr val="bg1"/>
+                        </a:solidFill>
+                        <a:ln w="19050">
+                          <a:solidFill>
+                            <a:schemeClr val="tx1"/>
+                          </a:solidFill>
+                        </a:ln>
+                      </wps:spPr>
+                      <wps:style>
+                        <a:lnRef idx="2">
+                          <a:schemeClr val="dk1">
+                            <a:shade val="50000"/>
+                          </a:schemeClr>
+                        </a:lnRef>
+                        <a:fillRef idx="1">
+                          <a:schemeClr val="dk1"/>
+                        </a:fillRef>
+                        <a:effectRef idx="0">
+                          <a:schemeClr val="dk1"/>
+                        </a:effectRef>
+                        <a:fontRef idx="minor">
+                          <a:schemeClr val="lt1"/>
+                        </a:fontRef>
+                      </wps:style>
+                      <wps:bodyPr rot="0" spcFirstLastPara="0" vertOverflow="overflow" horzOverflow="overflow" vert="horz" wrap="square" lIns="91440" tIns="45720" rIns="91440" bIns="45720" numCol="1" spcCol="0" rtlCol="0" fromWordArt="0" anchor="ctr" anchorCtr="0" forceAA="0" compatLnSpc="1">
+                        <a:prstTxWarp prst="textNoShape">
+                          <a:avLst/>
+                        </a:prstTxWarp>
+                        <a:noAutofit/>
+                      </wps:bodyPr>
+                    </wps:wsp>
+                  </a:graphicData>
+                </a:graphic>
+              </wp:anchor>
+            </w:drawing>
+          </mc:Choice>
+          <mc:Fallback>
+            <w:pict>
+              <v:roundrect w14:anchorId="1F3CAB62" id="Rectangle: Rounded Corners 5" o:spid="_x0000_s1026" style="position:absolute;margin-left:388.15pt;margin-top:116.75pt;width:12.9pt;height:25.35pt;z-index:251665408;visibility:visible;mso-wrap-style:square;mso-wrap-distance-left:9pt;mso-wrap-distance-top:0;mso-wrap-distance-right:9pt;mso-wrap-distance-bottom:0;mso-position-horizontal:absolute;mso-position-horizontal-relative:text;mso-position-vertical:absolute;mso-position-vertical-relative:text;v-text-anchor:middle" arcsize="10923f" o:gfxdata="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" fillcolor="white [3212]" strokecolor="black [3213]" strokeweight="1.5pt">
+                <v:stroke joinstyle="miter"/>
+              </v:roundrect>
+            </w:pict>
+          </mc:Fallback>
+        </mc:AlternateContent>
+      </w:r>
+      <w:r>
+        <w:rPr>
+          <w:noProof/>
+        </w:rPr>
+        <mc:AlternateContent>
+          <mc:Choice Requires="wps">
+            <w:drawing>
+              <wp:anchor distT="45720" distB="45720" distL="114300" distR="114300" simplePos="0" relativeHeight="251668480" behindDoc="0" locked="0" layoutInCell="1" allowOverlap="1" wp14:anchorId="2BEA6476" wp14:editId="259B72EA">
+                <wp:simplePos x="0" y="0"/>
+                <wp:positionH relativeFrom="column">
+                  <wp:posOffset>5368925</wp:posOffset>
+                </wp:positionH>
+                <wp:positionV relativeFrom="paragraph">
+                  <wp:posOffset>1658620</wp:posOffset>
+                </wp:positionV>
+                <wp:extent cx="334010" cy="234315"/>
+                <wp:effectExtent l="0" t="0" r="27940" b="13335"/>
+                <wp:wrapSquare wrapText="bothSides"/>
+                <wp:docPr id="7" name="Text Box 2"/>
+                <wp:cNvGraphicFramePr>
+                  <a:graphicFrameLocks xmlns:a="http://schemas.openxmlformats.org/drawingml/2006/main"/>
+                </wp:cNvGraphicFramePr>
+                <a:graphic xmlns:a="http://schemas.openxmlformats.org/drawingml/2006/main">
+                  <a:graphicData uri="http://schemas.microsoft.com/office/word/2010/wordprocessingShape">
+                    <wps:wsp>
+                      <wps:cNvSpPr txBox="1">
+                        <a:spLocks noChangeArrowheads="1"/>
+                      </wps:cNvSpPr>
+                      <wps:spPr bwMode="auto">
+                        <a:xfrm>
+                          <a:off x="0" y="0"/>
+                          <a:ext cx="334010" cy="234315"/>
+                        </a:xfrm>
+                        <a:prstGeom prst="roundRect">
+                          <a:avLst/>
+                        </a:prstGeom>
+                        <a:solidFill>
+                          <a:schemeClr val="tx1"/>
+                        </a:solidFill>
+                        <a:ln w="9525">
+                          <a:solidFill>
+                            <a:srgbClr val="000000"/>
+                          </a:solidFill>
+                          <a:miter lim="800000"/>
+                          <a:headEnd/>
+                          <a:tailEnd/>
+                        </a:ln>
+                      </wps:spPr>
+                      <wps:txbx>
+                        <w:txbxContent>
+                          <w:p>
+                            <w:pPr>
+                              <w:rPr>
+                                <w:rFonts w:ascii="Arial" w:hAnsi="Arial" w:cs="Arial"/>
+                                <w:color w:val="FFFFFF" w:themeColor="background1"/>
+                                <w:sz w:val="16"/>
+                                <w14:textOutline w14:w="9525" w14:cap="rnd" w14:cmpd="sng" w14:algn="ctr">
+                                  <w14:solidFill>
+                                    <w14:schemeClr w14:val="bg1"/>
+                                  </w14:solidFill>
+                                  <w14:prstDash w14:val="solid"/>
+                                  <w14:bevel/>
+                                </w14:textOutline>
+                              </w:rPr>
+                            </w:pPr>
+                            <w:r>
+                              <w:rPr>
+                                <w:rFonts w:ascii="Arial" w:hAnsi="Arial" w:cs="Arial"/>
+                                <w:color w:val="FFFFFF" w:themeColor="background1"/>
+                                <w:sz w:val="16"/>
+                                <w14:textOutline w14:w="9525" w14:cap="rnd" w14:cmpd="sng" w14:algn="ctr">
+                                  <w14:solidFill>
+                                    <w14:schemeClr w14:val="bg1"/>
+                                  </w14:solidFill>
+                                  <w14:prstDash w14:val="solid"/>
+                                  <w14:bevel/>
+                                </w14:textOutline>
+                              </w:rPr>
+                              <w:t>12</w:t>
+                            </w:r>
+                          </w:p>
+                        </w:txbxContent>
+                      </wps:txbx>
+                      <wps:bodyPr rot="0" vert="horz" wrap="square" lIns="91440" tIns="45720" rIns="91440" bIns="45720" anchor="t" anchorCtr="0">
+                        <a:noAutofit/>
+                      </wps:bodyPr>
+                    </wps:wsp>
+                  </a:graphicData>
+                </a:graphic>
+                <wp14:sizeRelH relativeFrom="margin">
+                  <wp14:pctWidth>0</wp14:pctWidth>
+                </wp14:sizeRelH>
+                <wp14:sizeRelV relativeFrom="margin">
+                  <wp14:pctHeight>0</wp14:pctHeight>
+                </wp14:sizeRelV>
+              </wp:anchor>
+            </w:drawing>
+          </mc:Choice>
+          <mc:Fallback>
+            <w:pict>
+              <v:roundrect w14:anchorId="2BEA6476" id="Text Box 2" o:spid="_x0000_s1026" style="position:absolute;margin-left:422.75pt;margin-top:130.6pt;width:26.3pt;height:18.45pt;z-index:251668480;visibility:visible;mso-wrap-style:square;mso-width-percent:0;mso-height-percent:0;mso-wrap-distance-left:9pt;mso-wrap-distance-top:3.6pt;mso-wrap-distance-right:9pt;mso-wrap-distance-bottom:3.6pt;mso-position-horizontal:absolute;mso-position-horizontal-relative:text;mso-position-vertical:absolute;mso-position-vertical-relative:text;mso-width-percent:0;mso-height-percent:0;mso-width-relative:margin;mso-height-relative:margin;v-text-anchor:top" arcsize="10923f" o:gfxdata="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" fillcolor="black [3213]">
+                <v:stroke joinstyle="miter"/>
+                <v:textbox>
+                  <w:txbxContent>
+                    <w:p>
+                      <w:pPr>
+                        <w:rPr>
+                          <w:rFonts w:ascii="Arial" w:hAnsi="Arial" w:cs="Arial"/>
+                          <w:color w:val="FFFFFF" w:themeColor="background1"/>
+                          <w:sz w:val="16"/>
+                          <w14:textOutline w14:w="9525" w14:cap="rnd" w14:cmpd="sng" w14:algn="ctr">
+                            <w14:solidFill>
+                              <w14:schemeClr w14:val="bg1"/>
+                            </w14:solidFill>
+                            <w14:prstDash w14:val="solid"/>
+                            <w14:bevel/>
+                          </w14:textOutline>
+                        </w:rPr>
+                      </w:pPr>
+                      <w:r>
+                        <w:rPr>
+                          <w:rFonts w:ascii="Arial" w:hAnsi="Arial" w:cs="Arial"/>
+                          <w:color w:val="FFFFFF" w:themeColor="background1"/>
+                          <w:sz w:val="16"/>
+                          <w14:textOutline w14:w="9525" w14:cap="rnd" w14:cmpd="sng" w14:algn="ctr">
+                            <w14:solidFill>
+                              <w14:schemeClr w14:val="bg1"/>
+                            </w14:solidFill>
+                            <w14:prstDash w14:val="solid"/>
+                            <w14:bevel/>
+                          </w14:textOutline>
+                        </w:rPr>
+                        <w:t>12</w:t>
+                      </w:r>
+                    </w:p>
+                  </w:txbxContent>
+                </v:textbox>
+                <w10:wrap type="square"/>
+              </v:roundrect>
+            </w:pict>
+          </mc:Fallback>
+        </mc:AlternateContent>
+      </w:r>
+      <w:r>
+        <w:rPr>
+          <w:noProof/>
+        </w:rPr>
+        <mc:AlternateContent>
+          <mc:Choice Requires="wps">
+            <w:drawing>
+              <wp:anchor distT="0" distB="0" distL="114300" distR="114300" simplePos="0" relativeHeight="251666432" behindDoc="0" locked="0" layoutInCell="1" allowOverlap="1" wp14:anchorId="4B55BA4F" wp14:editId="1BCBE420">
+                <wp:simplePos x="0" y="0"/>
+                <wp:positionH relativeFrom="margin">
+                  <wp:align>right</wp:align>
+                </wp:positionH>
+                <wp:positionV relativeFrom="paragraph">
+                  <wp:posOffset>1406769</wp:posOffset>
+                </wp:positionV>
+                <wp:extent cx="1576754" cy="269631"/>
+                <wp:effectExtent l="0" t="0" r="4445" b="0"/>
+                <wp:wrapNone/>
+                <wp:docPr id="6" name="Text Box 6"/>
+                <wp:cNvGraphicFramePr/>
+                <a:graphic xmlns:a="http://schemas.openxmlformats.org/drawingml/2006/main">
+                  <a:graphicData uri="http://schemas.microsoft.com/office/word/2010/wordprocessingShape">
+                    <wps:wsp>
+                      <wps:cNvSpPr txBox="1"/>
+                      <wps:spPr>
+                        <a:xfrm>
+                          <a:off x="0" y="0"/>
+                          <a:ext cx="1576754" cy="269631"/>
+                        </a:xfrm>
+                        <a:prstGeom prst="rect">
+                          <a:avLst/>
+                        </a:prstGeom>
+                        <a:solidFill>
+                          <a:schemeClr val="lt1"/>
+                        </a:solidFill>
+                        <a:ln w="6350">
+                          <a:noFill/>
+                        </a:ln>
+                      </wps:spPr>
+                      <wps:txbx>
+                        <w:txbxContent>
+                          <w:p>
+                            <w:pPr>
+                              <w:rPr>
+                                <w:rFonts w:ascii="Arial" w:hAnsi="Arial" w:cs="Arial"/>
+                                <w:sz w:val="20"/>
+                              </w:rPr>
+                            </w:pPr>
+                            <w:proofErr w:type="spellStart"/>
+                            <w:r>
+                              <w:rPr>
+                                <w:rFonts w:ascii="Arial" w:hAnsi="Arial" w:cs="Arial"/>
+                                <w:sz w:val="20"/>
+                              </w:rPr>
+                              <w:t>UVic</w:t>
+                            </w:r>
+                            <w:proofErr w:type="spellEnd"/>
+                            <w:r>
+                              <w:rPr>
+                                <w:rFonts w:ascii="Arial" w:hAnsi="Arial" w:cs="Arial"/>
+                                <w:sz w:val="20"/>
+                              </w:rPr>
+                              <w:t xml:space="preserve"> Exchange Loop P</w:t>
+                            </w:r>
+                          </w:p>
+                          <w:p>
+                            <w:pPr>
+                              <w:rPr>
+                                <w:rFonts w:ascii="Arial" w:hAnsi="Arial" w:cs="Arial"/>
+                                <w:sz w:val="20"/>
+                              </w:rPr>
+                            </w:pPr>
+                          </w:p>
+                        </w:txbxContent>
+                      </wps:txbx>
+                      <wps:bodyPr rot="0" spcFirstLastPara="0" vertOverflow="overflow" horzOverflow="overflow" vert="horz" wrap="square" lIns="91440" tIns="45720" rIns="91440" bIns="45720" numCol="1" spcCol="0" rtlCol="0" fromWordArt="0" anchor="t" anchorCtr="0" forceAA="0" compatLnSpc="1">
+                        <a:prstTxWarp prst="textNoShape">
+                          <a:avLst/>
+                        </a:prstTxWarp>
+                        <a:noAutofit/>
+                      </wps:bodyPr>
+                    </wps:wsp>
+                  </a:graphicData>
+                </a:graphic>
+                <wp14:sizeRelH relativeFrom="margin">
+                  <wp14:pctWidth>0</wp14:pctWidth>
+                </wp14:sizeRelH>
+              </wp:anchor>
+            </w:drawing>
+          </mc:Choice>
+          <mc:Fallback>
+            <w:pict>
+              <v:shapetype w14:anchorId="4B55BA4F" id="_x0000_t202" coordsize="21600,21600" o:spt="202" path="m,l,21600r21600,l21600,xe">
+                <v:stroke joinstyle="miter"/>
+                <v:path gradientshapeok="t" o:connecttype="rect"/>
+              </v:shapetype>
+              <v:shape id="Text Box 6" o:spid="_x0000_s1027" type="#_x0000_t202" style="position:absolute;margin-left:72.95pt;margin-top:110.75pt;width:124.15pt;height:21.25pt;z-index:251666432;visibility:visible;mso-wrap-style:square;mso-width-percent:0;mso-wrap-distance-left:9pt;mso-wrap-distance-top:0;mso-wrap-distance-right:9pt;mso-wrap-distance-bottom:0;mso-position-horizontal:right;mso-position-horizontal-relative:margin;mso-position-vertical:absolute;mso-position-vertical-relative:text;mso-width-percent:0;mso-width-relative:margin;v-text-anchor:top" o:gfxdata="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" fillcolor="white [3201]" stroked="f" strokeweight=".5pt">
+                <v:textbox>
+                  <w:txbxContent>
+                    <w:p>
+                      <w:pPr>
+                        <w:rPr>
+                          <w:rFonts w:ascii="Arial" w:hAnsi="Arial" w:cs="Arial"/>
+                          <w:sz w:val="20"/>
+                        </w:rPr>
+                      </w:pPr>
+                      <w:proofErr w:type="spellStart"/>
+                      <w:r>
+                        <w:rPr>
+                          <w:rFonts w:ascii="Arial" w:hAnsi="Arial" w:cs="Arial"/>
+                          <w:sz w:val="20"/>
+                        </w:rPr>
+                        <w:t>UVic</w:t>
+                      </w:r>
+                      <w:proofErr w:type="spellEnd"/>
+                      <w:r>
+                        <w:rPr>
+                          <w:rFonts w:ascii="Arial" w:hAnsi="Arial" w:cs="Arial"/>
+                          <w:sz w:val="20"/>
+                        </w:rPr>
+                        <w:t xml:space="preserve"> Exchange Loop P</w:t>
+                      </w:r>
+                    </w:p>
+                    <w:p>
+                      <w:pPr>
+                        <w:rPr>
+                          <w:rFonts w:ascii="Arial" w:hAnsi="Arial" w:cs="Arial"/>
+                          <w:sz w:val="20"/>
+                        </w:rPr>
+                      </w:pPr>
+                    </w:p>
+                  </w:txbxContent>
+                </v:textbox>
+                <w10:wrap anchorx="margin"/>
+              </v:shape>
+            </w:pict>
+          </mc:Fallback>
+        </mc:AlternateContent>
+      </w:r>
+      <w:r>
+        <w:rPr>
+          <w:noProof/>
+        </w:rPr>
+        <mc:AlternateContent>
+          <mc:Choice Requires="wps">
+            <w:drawing>
+              <wp:anchor distT="45720" distB="45720" distL="114300" distR="114300" simplePos="0" relativeHeight="251663360" behindDoc="0" locked="0" layoutInCell="1" allowOverlap="1" wp14:anchorId="53548753" wp14:editId="47572737">
                 <wp:simplePos x="0" y="0"/>
                 <wp:positionH relativeFrom="column">
                   <wp:posOffset>866775</wp:posOffset>
@@ -102,11 +528,7 @@
           </mc:Choice>
           <mc:Fallback>
             <w:pict>
-              <v:shapetype w14:anchorId="53548753" id="_x0000_t202" coordsize="21600,21600" o:spt="202" path="m,l,21600r21600,l21600,xe">
-                <v:stroke joinstyle="miter"/>
-                <v:path gradientshapeok="t" o:connecttype="rect"/>
-              </v:shapetype>
-              <v:shape id="Text Box 2" o:spid="_x0000_s1026" type="#_x0000_t202" style="position:absolute;margin-left:68.25pt;margin-top:15pt;width:363pt;height:110.6pt;z-index:251663360;visibility:visible;mso-wrap-style:square;mso-width-percent:0;mso-height-percent:200;mso-wrap-distance-left:9pt;mso-wrap-distance-top:3.6pt;mso-wrap-distance-right:9pt;mso-wrap-distance-bottom:3.6pt;mso-position-horizontal:absolute;mso-position-horizontal-relative:text;mso-position-vertical:absolute;mso-position-vertical-relative:text;mso-width-percent:0;mso-height-percent:200;mso-width-relative:margin;mso-height-relative:margin;v-text-anchor:top" o:gfxdata="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" filled="f">
+              <v:shape w14:anchorId="53548753" id="_x0000_s1028" type="#_x0000_t202" style="position:absolute;margin-left:68.25pt;margin-top:15pt;width:363pt;height:110.6pt;z-index:251663360;visibility:visible;mso-wrap-style:square;mso-width-percent:0;mso-height-percent:200;mso-wrap-distance-left:9pt;mso-wrap-distance-top:3.6pt;mso-wrap-distance-right:9pt;mso-wrap-distance-bottom:3.6pt;mso-position-horizontal:absolute;mso-position-horizontal-relative:text;mso-position-vertical:absolute;mso-position-vertical-relative:text;mso-width-percent:0;mso-height-percent:200;mso-width-relative:margin;mso-height-relative:margin;v-text-anchor:top" o:gfxdata="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" filled="f">
                 <v:textbox style="mso-fit-shape-to-text:t">
                   <w:txbxContent>
                     <w:p>
@@ -233,7 +655,7 @@
           </mc:Choice>
           <mc:Fallback>
             <w:pict>
-              <v:shape w14:anchorId="03E24048" id="_x0000_s1027" type="#_x0000_t202" style="position:absolute;margin-left:0;margin-top:7.65pt;width:155.25pt;height:48.75pt;z-index:251661312;visibility:visible;mso-wrap-style:square;mso-width-percent:0;mso-height-percent:0;mso-wrap-distance-left:9pt;mso-wrap-distance-top:3.6pt;mso-wrap-distance-right:9pt;mso-wrap-distance-bottom:3.6pt;mso-position-horizontal:left;mso-position-horizontal-relative:margin;mso-position-vertical:absolute;mso-position-vertical-relative:text;mso-width-percent:0;mso-height-percent:0;mso-width-relative:margin;mso-height-relative:margin;v-text-anchor:top" o:gfxdata="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" filled="f">
+              <v:shape w14:anchorId="03E24048" id="_x0000_s1029" type="#_x0000_t202" style="position:absolute;margin-left:0;margin-top:7.65pt;width:155.25pt;height:48.75pt;z-index:251661312;visibility:visible;mso-wrap-style:square;mso-width-percent:0;mso-height-percent:0;mso-wrap-distance-left:9pt;mso-wrap-distance-top:3.6pt;mso-wrap-distance-right:9pt;mso-wrap-distance-bottom:3.6pt;mso-position-horizontal:left;mso-position-horizontal-relative:margin;mso-position-vertical:absolute;mso-position-vertical-relative:text;mso-width-percent:0;mso-height-percent:0;mso-width-relative:margin;mso-height-relative:margin;v-text-anchor:top" o:gfxdata="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" filled="f">
                 <v:textbox>
                   <w:txbxContent>
                     <w:p>
@@ -334,7 +756,7 @@
           </mc:Choice>
           <mc:Fallback>
             <w:pict>
-              <v:rect w14:anchorId="156C0678" id="Rectangle 1" o:spid="_x0000_s1026" style="position:absolute;margin-left:-7.8pt;margin-top:3pt;width:553.8pt;height:62.4pt;z-index:251659264;visibility:visible;mso-wrap-style:square;mso-wrap-distance-left:9pt;mso-wrap-distance-top:0;mso-wrap-distance-right:9pt;mso-wrap-distance-bottom:0;mso-position-horizontal:absolute;mso-position-horizontal-relative:text;mso-position-vertical:absolute;mso-position-vertical-relative:text;v-text-anchor:middle" o:gfxdata="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" fillcolor="black [3200]" strokecolor="black [1600]" strokeweight="1pt">
+              <v:rect w14:anchorId="00E35D7A" id="Rectangle 1" o:spid="_x0000_s1026" style="position:absolute;margin-left:-7.8pt;margin-top:3pt;width:553.8pt;height:62.4pt;z-index:251659264;visibility:visible;mso-wrap-style:square;mso-wrap-distance-left:9pt;mso-wrap-distance-top:0;mso-wrap-distance-right:9pt;mso-wrap-distance-bottom:0;mso-position-horizontal:absolute;mso-position-horizontal-relative:text;mso-position-vertical:absolute;mso-position-vertical-relative:text;v-text-anchor:middle" o:gfxdata="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" fillcolor="black [3200]" strokecolor="black [1600]" strokeweight="1pt">
                 <w10:wrap type="through"/>
               </v:rect>
             </w:pict>
@@ -777,6 +1199,25 @@
     <w:semiHidden/>
     <w:unhideWhenUsed/>
   </w:style>
+  <w:style w:type="table" w:styleId="TableGrid">
+    <w:name w:val="Table Grid"/>
+    <w:basedOn w:val="TableNormal"/>
+    <w:uiPriority w:val="39"/>
+    <w:rsid w:val="00BE3B1B"/>
+    <w:pPr>
+      <w:spacing w:after="0" w:line="240" w:lineRule="auto"/>
+    </w:pPr>
+    <w:tblPr>
+      <w:tblBorders>
+        <w:top w:val="single" w:sz="4" w:space="0" w:color="auto"/>
+        <w:left w:val="single" w:sz="4" w:space="0" w:color="auto"/>
+        <w:bottom w:val="single" w:sz="4" w:space="0" w:color="auto"/>
+        <w:right w:val="single" w:sz="4" w:space="0" w:color="auto"/>
+        <w:insideH w:val="single" w:sz="4" w:space="0" w:color="auto"/>
+        <w:insideV w:val="single" w:sz="4" w:space="0" w:color="auto"/>
+      </w:tblBorders>
+    </w:tblPr>
+  </w:style>
 </w:styles>
 </file>
 

</xml_diff>